<commit_message>
Changed in2pb link and added requirement level in intro
</commit_message>
<xml_diff>
--- a/metadata/metadata_fields.docx
+++ b/metadata/metadata_fields.docx
@@ -20,8 +20,10 @@
         <w:t xml:space="preserve">The metadata specification is an ongoing collaborative endeavor, and we greatly appreciate input from PIs, ESRs, and other participating members to help refine it. </w:t>
         <w:br/>
         <w:br/>
-        <w:t>The initial specification is based on the Brain Imaging Data Structure (BIDS)[https://bids-specification.readthedocs.io/en/stable/], BIDS Extension Proposal 032 (BEP032)[https://bids.neuroimaging.io/bep032], BIDS Extension Proposal 020 (BEP020)[https://github.com/bids-standard/bids-specification/pull/1128], BIDS Extension Proposal 029 (BEP029)[https://github.com/bids-standard/bids-specification/pull/981] and openMINDS metadata models[https://openminds.ebrains.eu/v2/].</w:t>
+        <w:t>The initial specification is based on the [Brain Imaging Data Structure (BIDS)](https://bids-specification.readthedocs.io/en/stable/), [BIDS Extension Proposal 032 (BEP032)](https://bids.neuroimaging.io/bep032), [BIDS Extension Proposal 020 (BEP020)](https://github.com/bids-standard/bids-specification/pull/1128), [BIDS Extension Proposal 029 (BEP029)](https://github.com/bids-standard/bids-specification/pull/981) and [openMINDS metadata models](https://openminds.ebrains.eu/v2/).</w:t>
         <w:br/>
+        <w:br/>
+        <w:t>NOTE: We used the following keywords below: "REQUIRED", "RECOMMENDED", and "OPTIONAL". They are to be interpreted as described in [RFC2119](https://www.ietf.org/rfc/rfc2119.txt).</w:t>
         <w:br/>
       </w:r>
     </w:p>

</xml_diff>